<commit_message>
Convolutional neural network theory complete
</commit_message>
<xml_diff>
--- a/Convolutional Network Basics.docx
+++ b/Convolutional Network Basics.docx
@@ -108,15 +108,7 @@
     <w:p/>
     <w:p>
       <w:r>
-        <w:t xml:space="preserve">The way to operate the feature detector is to place it at the top left corner of the </w:t>
-      </w:r>
-      <w:proofErr w:type="gramStart"/>
-      <w:r>
-        <w:t>image  and</w:t>
-      </w:r>
-      <w:proofErr w:type="gramEnd"/>
-      <w:r>
-        <w:t xml:space="preserve"> run an “AND” (multiplication) function on the numbers the feature detector lines up with on the input image:</w:t>
+        <w:t>The way to operate the feature detector is to place it at the top left corner of the image  and run an “AND” (multiplication) function on the numbers the feature detector lines up with on the input image:</w:t>
       </w:r>
     </w:p>
     <w:p>
@@ -174,23 +166,7 @@
     </w:p>
     <w:p>
       <w:r>
-        <w:t xml:space="preserve">1x0 = 0. Then we do the next one and so on and sum </w:t>
-      </w:r>
-      <w:proofErr w:type="spellStart"/>
-      <w:r>
-        <w:t>al</w:t>
-      </w:r>
-      <w:proofErr w:type="spellEnd"/>
-      <w:r>
-        <w:t xml:space="preserve"> of them. The end result is only one of them actually match up and the result of the AND is 1</w:t>
-      </w:r>
-      <w:proofErr w:type="gramStart"/>
-      <w:r>
-        <w:t>+(</w:t>
-      </w:r>
-      <w:proofErr w:type="gramEnd"/>
-      <w:r>
-        <w:t>0+0+0+0+0+0+0+0).</w:t>
+        <w:t>1x0 = 0. Then we do the next one and so on and sum al of them. The end result is only one of them actually match up and the result of the AND is 1+(0+0+0+0+0+0+0+0).</w:t>
       </w:r>
     </w:p>
     <w:p>
@@ -204,28 +180,12 @@
         <w:t>We start the feature map at the top left corner, and move slide it one ‘box’ to the right until the end, Then move to the next row down.</w:t>
       </w:r>
       <w:r>
-        <w:t xml:space="preserve"> The amount you move </w:t>
-      </w:r>
-      <w:proofErr w:type="gramStart"/>
-      <w:r>
-        <w:t>Is</w:t>
-      </w:r>
-      <w:proofErr w:type="gramEnd"/>
-      <w:r>
-        <w:t xml:space="preserve"> called the ‘stride’. Common strides = 2.</w:t>
-      </w:r>
-    </w:p>
-    <w:p>
-      <w:r>
-        <w:t xml:space="preserve">Feature maps can also be called activation maps or ‘convolved’ maps; </w:t>
-      </w:r>
-      <w:proofErr w:type="spellStart"/>
-      <w:r>
-        <w:t>ie</w:t>
-      </w:r>
-      <w:proofErr w:type="spellEnd"/>
-      <w:r>
-        <w:t>; subject to a convolution operation.</w:t>
+        <w:t xml:space="preserve"> The amount you move Is called the ‘stride’. Common strides = 2.</w:t>
+      </w:r>
+    </w:p>
+    <w:p>
+      <w:r>
+        <w:t>Feature maps can also be called activation maps or ‘convolved’ maps; ie; subject to a convolution operation.</w:t>
       </w:r>
     </w:p>
     <w:p>
@@ -243,48 +203,32 @@
     </w:p>
     <w:p>
       <w:r>
-        <w:t xml:space="preserve">Several of </w:t>
-      </w:r>
-      <w:proofErr w:type="spellStart"/>
-      <w:r>
-        <w:t>thses</w:t>
-      </w:r>
-      <w:proofErr w:type="spellEnd"/>
-      <w:r>
-        <w:t xml:space="preserve"> feature maps are used to identify different features, each generating a score for whether they exist in the input image.</w:t>
-      </w:r>
-    </w:p>
-    <w:p>
-      <w:proofErr w:type="spellStart"/>
+        <w:t>Several of thses feature maps are used to identify different features, each generating a score for whether they exist in the input image.</w:t>
+      </w:r>
+    </w:p>
+    <w:p>
       <w:r>
         <w:rPr>
           <w:b/>
         </w:rPr>
-        <w:t>Relu</w:t>
-      </w:r>
-      <w:proofErr w:type="spellEnd"/>
-      <w:r>
+        <w:t>Relu Layer</w:t>
+      </w:r>
+    </w:p>
+    <w:p>
+      <w:r>
+        <w:t>A rectifier activation function is placed here in order to promote nonlinearity of the system. The rectifier functions off then on behaviour turns parts of the image into almost binary states 0-1 with no fading in or out, making it easier to recognise images.</w:t>
+      </w:r>
+    </w:p>
+    <w:p>
+      <w:pPr>
         <w:rPr>
           <w:b/>
         </w:rPr>
-        <w:t xml:space="preserve"> Layer</w:t>
-      </w:r>
-    </w:p>
-    <w:p>
-      <w:r>
-        <w:t>A rectifier activation function is placed here in order to promote nonlinearity of the system. The rectifier functions off then on behaviour turns parts of the image into almost binary states 0-1 with no fading in or out, making it easier to recognise images.</w:t>
-      </w:r>
-    </w:p>
-    <w:p>
-      <w:pPr>
+      </w:pPr>
+      <w:r>
         <w:rPr>
           <w:b/>
         </w:rPr>
-      </w:pPr>
-      <w:r>
-        <w:rPr>
-          <w:b/>
-        </w:rPr>
         <w:t>Max Pooling</w:t>
       </w:r>
     </w:p>
@@ -295,47 +239,15 @@
     </w:p>
     <w:p>
       <w:r>
-        <w:t xml:space="preserve">It starts with the feature map, (which is the output of step 1, including the </w:t>
-      </w:r>
-      <w:proofErr w:type="spellStart"/>
-      <w:r>
-        <w:t>relu</w:t>
-      </w:r>
-      <w:proofErr w:type="spellEnd"/>
-      <w:r>
-        <w:t xml:space="preserve"> layer). That is; the input and feature detector convolution.</w:t>
-      </w:r>
-      <w:r>
-        <w:t xml:space="preserve"> On this feature map we select a 2x2 ‘cursor’ of 4 boxes, and slide in by &lt;stride&gt; units left to right then down. (</w:t>
-      </w:r>
-      <w:proofErr w:type="gramStart"/>
-      <w:r>
-        <w:t>remember</w:t>
-      </w:r>
-      <w:proofErr w:type="gramEnd"/>
-      <w:r>
-        <w:t xml:space="preserve"> the strides ‘stride’ downwards </w:t>
-      </w:r>
-      <w:proofErr w:type="spellStart"/>
-      <w:r>
-        <w:t>aswell</w:t>
-      </w:r>
-      <w:proofErr w:type="spellEnd"/>
-      <w:r>
-        <w:t xml:space="preserve"> as across.) For every cursor resting spot we take the highest value number and put it into a ‘pooled’ feature map.</w:t>
-      </w:r>
-    </w:p>
-    <w:p>
-      <w:r>
-        <w:t xml:space="preserve">By doing this we eliminate 75% of the data. What actually happens is by taking the highest number in every 4 square, the ‘detection’ is the same wherever in those 4 squares the feature appears. This means that features can be slightly distorted, rotated </w:t>
-      </w:r>
-      <w:proofErr w:type="spellStart"/>
-      <w:r>
-        <w:t>etc</w:t>
-      </w:r>
-      <w:proofErr w:type="spellEnd"/>
-      <w:r>
-        <w:t xml:space="preserve"> and still be detected.</w:t>
+        <w:t>It starts with the feature map, (which is the output of step 1, including the relu layer). That is; the input and feature detector convolution.</w:t>
+      </w:r>
+      <w:r>
+        <w:t xml:space="preserve"> On this feature map we select a 2x2 ‘cursor’ of 4 boxes, and slide in by &lt;stride&gt; units left to right then down. (remember the strides ‘stride’ downwards aswell as across.) For every cursor resting spot we take the highest value number and put it into a ‘pooled’ feature map.</w:t>
+      </w:r>
+    </w:p>
+    <w:p>
+      <w:r>
+        <w:t>By doing this we eliminate 75% of the data. What actually happens is by taking the highest number in every 4 square, the ‘detection’ is the same wherever in those 4 squares the feature appears. This means that features can be slightly distorted, rotated etc and still be detected.</w:t>
       </w:r>
     </w:p>
     <w:p>
@@ -425,14 +337,97 @@
         </w:drawing>
       </w:r>
     </w:p>
-    <w:p>
-      <w:bookmarkStart w:id="0" w:name="_GoBack"/>
-      <w:bookmarkEnd w:id="0"/>
-    </w:p>
     <w:p/>
     <w:p/>
     <w:p/>
     <w:p/>
+    <w:p>
+      <w:pPr>
+        <w:rPr>
+          <w:b/>
+        </w:rPr>
+      </w:pPr>
+      <w:r>
+        <w:rPr>
+          <w:b/>
+        </w:rPr>
+        <w:t>Flattening:</w:t>
+      </w:r>
+    </w:p>
+    <w:p>
+      <w:pPr>
+        <w:rPr>
+          <w:b/>
+        </w:rPr>
+      </w:pPr>
+      <w:r>
+        <w:rPr>
+          <w:noProof/>
+          <w:lang w:eastAsia="en-AU"/>
+        </w:rPr>
+        <w:drawing>
+          <wp:inline distT="0" distB="0" distL="0" distR="0" wp14:anchorId="648499FC" wp14:editId="6FC2A8E7">
+            <wp:extent cx="5731510" cy="3252470"/>
+            <wp:effectExtent l="0" t="0" r="2540" b="5080"/>
+            <wp:docPr id="4" name="Picture 4"/>
+            <wp:cNvGraphicFramePr>
+              <a:graphicFrameLocks xmlns:a="http://schemas.openxmlformats.org/drawingml/2006/main" noChangeAspect="1"/>
+            </wp:cNvGraphicFramePr>
+            <a:graphic xmlns:a="http://schemas.openxmlformats.org/drawingml/2006/main">
+              <a:graphicData uri="http://schemas.openxmlformats.org/drawingml/2006/picture">
+                <pic:pic xmlns:pic="http://schemas.openxmlformats.org/drawingml/2006/picture">
+                  <pic:nvPicPr>
+                    <pic:cNvPr id="1" name=""/>
+                    <pic:cNvPicPr/>
+                  </pic:nvPicPr>
+                  <pic:blipFill>
+                    <a:blip r:embed="rId9"/>
+                    <a:stretch>
+                      <a:fillRect/>
+                    </a:stretch>
+                  </pic:blipFill>
+                  <pic:spPr>
+                    <a:xfrm>
+                      <a:off x="0" y="0"/>
+                      <a:ext cx="5731510" cy="3252470"/>
+                    </a:xfrm>
+                    <a:prstGeom prst="rect">
+                      <a:avLst/>
+                    </a:prstGeom>
+                  </pic:spPr>
+                </pic:pic>
+              </a:graphicData>
+            </a:graphic>
+          </wp:inline>
+        </w:drawing>
+      </w:r>
+    </w:p>
+    <w:p>
+      <w:pPr>
+        <w:rPr>
+          <w:b/>
+        </w:rPr>
+      </w:pPr>
+      <w:r>
+        <w:rPr>
+          <w:b/>
+        </w:rPr>
+        <w:t>Full connection:</w:t>
+      </w:r>
+    </w:p>
+    <w:p>
+      <w:r>
+        <w:t xml:space="preserve">The flattened layer is inserted as inputs into a neural network. The neural network trains itself to recognise these features against a taught output of what it’s looking at. The back propogatation not only mutates the weights, it also mutates </w:t>
+      </w:r>
+      <w:r>
+        <w:t>the feature detector so that what it’s looking for in each image slowly changes to what differentiates the two images.</w:t>
+      </w:r>
+    </w:p>
+    <w:p/>
+    <w:p>
+      <w:bookmarkStart w:id="0" w:name="_GoBack"/>
+      <w:bookmarkEnd w:id="0"/>
+    </w:p>
     <w:p>
       <w:pPr>
         <w:ind w:left="720"/>

</xml_diff>

<commit_message>
Added extra notes to Convolutional Networks document
</commit_message>
<xml_diff>
--- a/Convolutional Network Basics.docx
+++ b/Convolutional Network Basics.docx
@@ -108,7 +108,15 @@
     <w:p/>
     <w:p>
       <w:r>
-        <w:t>The way to operate the feature detector is to place it at the top left corner of the image  and run an “AND” (multiplication) function on the numbers the feature detector lines up with on the input image:</w:t>
+        <w:t xml:space="preserve">The way to operate the feature detector is to place it at the top left corner of the </w:t>
+      </w:r>
+      <w:proofErr w:type="gramStart"/>
+      <w:r>
+        <w:t>image  and</w:t>
+      </w:r>
+      <w:proofErr w:type="gramEnd"/>
+      <w:r>
+        <w:t xml:space="preserve"> run an “AND” (multiplication) function on the numbers the feature detector lines up with on the input image:</w:t>
       </w:r>
     </w:p>
     <w:p>
@@ -166,7 +174,23 @@
     </w:p>
     <w:p>
       <w:r>
-        <w:t>1x0 = 0. Then we do the next one and so on and sum al of them. The end result is only one of them actually match up and the result of the AND is 1+(0+0+0+0+0+0+0+0).</w:t>
+        <w:t xml:space="preserve">1x0 = 0. Then we do the next one and so on and sum </w:t>
+      </w:r>
+      <w:proofErr w:type="spellStart"/>
+      <w:r>
+        <w:t>al</w:t>
+      </w:r>
+      <w:proofErr w:type="spellEnd"/>
+      <w:r>
+        <w:t xml:space="preserve"> of them. The end result is only one of them actually match up and the result of the AND is 1</w:t>
+      </w:r>
+      <w:proofErr w:type="gramStart"/>
+      <w:r>
+        <w:t>+(</w:t>
+      </w:r>
+      <w:proofErr w:type="gramEnd"/>
+      <w:r>
+        <w:t>0+0+0+0+0+0+0+0).</w:t>
       </w:r>
     </w:p>
     <w:p>
@@ -180,12 +204,28 @@
         <w:t>We start the feature map at the top left corner, and move slide it one ‘box’ to the right until the end, Then move to the next row down.</w:t>
       </w:r>
       <w:r>
-        <w:t xml:space="preserve"> The amount you move Is called the ‘stride’. Common strides = 2.</w:t>
-      </w:r>
-    </w:p>
-    <w:p>
-      <w:r>
-        <w:t>Feature maps can also be called activation maps or ‘convolved’ maps; ie; subject to a convolution operation.</w:t>
+        <w:t xml:space="preserve"> The amount you move </w:t>
+      </w:r>
+      <w:proofErr w:type="gramStart"/>
+      <w:r>
+        <w:t>Is</w:t>
+      </w:r>
+      <w:proofErr w:type="gramEnd"/>
+      <w:r>
+        <w:t xml:space="preserve"> called the ‘stride’. Common strides = 2.</w:t>
+      </w:r>
+    </w:p>
+    <w:p>
+      <w:r>
+        <w:t xml:space="preserve">Feature maps can also be called activation maps or ‘convolved’ maps; </w:t>
+      </w:r>
+      <w:proofErr w:type="spellStart"/>
+      <w:r>
+        <w:t>ie</w:t>
+      </w:r>
+      <w:proofErr w:type="spellEnd"/>
+      <w:r>
+        <w:t>; subject to a convolution operation.</w:t>
       </w:r>
     </w:p>
     <w:p>
@@ -203,15 +243,31 @@
     </w:p>
     <w:p>
       <w:r>
-        <w:t>Several of thses feature maps are used to identify different features, each generating a score for whether they exist in the input image.</w:t>
-      </w:r>
-    </w:p>
-    <w:p>
-      <w:r>
-        <w:rPr>
-          <w:b/>
-        </w:rPr>
-        <w:t>Relu Layer</w:t>
+        <w:t xml:space="preserve">Several of </w:t>
+      </w:r>
+      <w:proofErr w:type="spellStart"/>
+      <w:r>
+        <w:t>thses</w:t>
+      </w:r>
+      <w:proofErr w:type="spellEnd"/>
+      <w:r>
+        <w:t xml:space="preserve"> feature maps are used to identify different features, each generating a score for whether they exist in the input image.</w:t>
+      </w:r>
+    </w:p>
+    <w:p>
+      <w:proofErr w:type="spellStart"/>
+      <w:r>
+        <w:rPr>
+          <w:b/>
+        </w:rPr>
+        <w:t>Relu</w:t>
+      </w:r>
+      <w:proofErr w:type="spellEnd"/>
+      <w:r>
+        <w:rPr>
+          <w:b/>
+        </w:rPr>
+        <w:t xml:space="preserve"> Layer</w:t>
       </w:r>
     </w:p>
     <w:p>
@@ -239,15 +295,47 @@
     </w:p>
     <w:p>
       <w:r>
-        <w:t>It starts with the feature map, (which is the output of step 1, including the relu layer). That is; the input and feature detector convolution.</w:t>
-      </w:r>
-      <w:r>
-        <w:t xml:space="preserve"> On this feature map we select a 2x2 ‘cursor’ of 4 boxes, and slide in by &lt;stride&gt; units left to right then down. (remember the strides ‘stride’ downwards aswell as across.) For every cursor resting spot we take the highest value number and put it into a ‘pooled’ feature map.</w:t>
-      </w:r>
-    </w:p>
-    <w:p>
-      <w:r>
-        <w:t>By doing this we eliminate 75% of the data. What actually happens is by taking the highest number in every 4 square, the ‘detection’ is the same wherever in those 4 squares the feature appears. This means that features can be slightly distorted, rotated etc and still be detected.</w:t>
+        <w:t xml:space="preserve">It starts with the feature map, (which is the output of step 1, including the </w:t>
+      </w:r>
+      <w:proofErr w:type="spellStart"/>
+      <w:r>
+        <w:t>relu</w:t>
+      </w:r>
+      <w:proofErr w:type="spellEnd"/>
+      <w:r>
+        <w:t xml:space="preserve"> layer). That is; the input and feature detector convolution.</w:t>
+      </w:r>
+      <w:r>
+        <w:t xml:space="preserve"> On this feature map we select a 2x2 ‘cursor’ of 4 boxes, and slide in by &lt;stride&gt; units left to right then down. (</w:t>
+      </w:r>
+      <w:proofErr w:type="gramStart"/>
+      <w:r>
+        <w:t>remember</w:t>
+      </w:r>
+      <w:proofErr w:type="gramEnd"/>
+      <w:r>
+        <w:t xml:space="preserve"> the strides ‘stride’ downwards </w:t>
+      </w:r>
+      <w:proofErr w:type="spellStart"/>
+      <w:r>
+        <w:t>aswell</w:t>
+      </w:r>
+      <w:proofErr w:type="spellEnd"/>
+      <w:r>
+        <w:t xml:space="preserve"> as across.) For every cursor resting spot we take the highest value number and put it into a ‘pooled’ feature map.</w:t>
+      </w:r>
+    </w:p>
+    <w:p>
+      <w:r>
+        <w:t xml:space="preserve">By doing this we eliminate 75% of the data. What actually happens is by taking the highest number in every 4 square, the ‘detection’ is the same wherever in those 4 squares the feature appears. This means that features can be slightly distorted, rotated </w:t>
+      </w:r>
+      <w:proofErr w:type="spellStart"/>
+      <w:r>
+        <w:t>etc</w:t>
+      </w:r>
+      <w:proofErr w:type="spellEnd"/>
+      <w:r>
+        <w:t xml:space="preserve"> and still be detected.</w:t>
       </w:r>
     </w:p>
     <w:p>
@@ -417,7 +505,15 @@
     </w:p>
     <w:p>
       <w:r>
-        <w:t xml:space="preserve">The flattened layer is inserted as inputs into a neural network. The neural network trains itself to recognise these features against a taught output of what it’s looking at. The back propogatation not only mutates the weights, it also mutates </w:t>
+        <w:t xml:space="preserve">The flattened layer is inserted as inputs into a neural network. The neural network trains itself to recognise these features against a taught output of what it’s looking at. The back </w:t>
+      </w:r>
+      <w:proofErr w:type="spellStart"/>
+      <w:r>
+        <w:t>propogatation</w:t>
+      </w:r>
+      <w:proofErr w:type="spellEnd"/>
+      <w:r>
+        <w:t xml:space="preserve"> not only mutates the weights, it also mutates </w:t>
       </w:r>
       <w:r>
         <w:t>the feature detector so that what it’s looking for in each image slowly changes to what differentiates the two images.</w:t>
@@ -425,31 +521,104 @@
     </w:p>
     <w:p/>
     <w:p>
+      <w:r>
+        <w:lastRenderedPageBreak/>
+        <w:t xml:space="preserve">An interesting question is asked: Why don’t you just take an image. Pixel by pixel and feed it into a </w:t>
+      </w:r>
+      <w:proofErr w:type="spellStart"/>
+      <w:r>
+        <w:t>neaural</w:t>
+      </w:r>
+      <w:proofErr w:type="spellEnd"/>
+      <w:r>
+        <w:t xml:space="preserve"> network to crunch? Wouldn’t that work?</w:t>
+      </w:r>
+    </w:p>
+    <w:p>
+      <w:r>
+        <w:t xml:space="preserve">There are two answers: 1) it would be very computer </w:t>
+      </w:r>
+      <w:proofErr w:type="spellStart"/>
+      <w:r>
+        <w:t>intentsive</w:t>
+      </w:r>
+      <w:proofErr w:type="spellEnd"/>
+      <w:r>
+        <w:t>, but more importantly. The pixels would represent pixels by themselves with no information on how they relate to other pixels around them. With convolution networks though (the convolution steps) pixels, and their immediate surroundings are taken together, so each input node actually doesn’t just represent a pixel it almost represents a ‘cluster’ of pixels around a feature.</w:t>
+      </w:r>
+    </w:p>
+    <w:p/>
+    <w:p>
+      <w:pPr>
+        <w:rPr>
+          <w:b/>
+        </w:rPr>
+      </w:pPr>
+      <w:proofErr w:type="spellStart"/>
+      <w:r>
+        <w:rPr>
+          <w:b/>
+        </w:rPr>
+        <w:t>ImageDataGenerator</w:t>
+      </w:r>
+      <w:proofErr w:type="spellEnd"/>
+    </w:p>
+    <w:p>
+      <w:r>
+        <w:t xml:space="preserve">This is a very interesting </w:t>
+      </w:r>
+      <w:proofErr w:type="spellStart"/>
+      <w:r>
+        <w:t>preprocessing</w:t>
+      </w:r>
+      <w:proofErr w:type="spellEnd"/>
+      <w:r>
+        <w:t xml:space="preserve"> step for images. It’s to try to prevent </w:t>
+      </w:r>
+      <w:proofErr w:type="spellStart"/>
+      <w:r>
+        <w:t>overfitting</w:t>
+      </w:r>
+      <w:proofErr w:type="spellEnd"/>
+      <w:r>
+        <w:t xml:space="preserve"> by creating many more images than is actually present.</w:t>
+      </w:r>
+    </w:p>
+    <w:p>
+      <w:r>
+        <w:t>It does this by slightly shifting, and transforming the images in the training set to create many variations (simulating that there are many more images than there actually are).</w:t>
+      </w:r>
+    </w:p>
+    <w:p>
+      <w:r>
+        <w:t>This is called ‘image augmentation’</w:t>
+      </w:r>
+    </w:p>
+    <w:p/>
+    <w:p>
+      <w:pPr>
+        <w:ind w:left="720"/>
+      </w:pPr>
+      <w:r>
+        <w:tab/>
+      </w:r>
+      <w:r>
+        <w:tab/>
+      </w:r>
+      <w:r>
+        <w:tab/>
+      </w:r>
+      <w:r>
+        <w:tab/>
+      </w:r>
+      <w:r>
+        <w:tab/>
+      </w:r>
+      <w:r>
+        <w:tab/>
+      </w:r>
       <w:bookmarkStart w:id="0" w:name="_GoBack"/>
       <w:bookmarkEnd w:id="0"/>
-    </w:p>
-    <w:p>
-      <w:pPr>
-        <w:ind w:left="720"/>
-      </w:pPr>
-      <w:r>
-        <w:tab/>
-      </w:r>
-      <w:r>
-        <w:tab/>
-      </w:r>
-      <w:r>
-        <w:tab/>
-      </w:r>
-      <w:r>
-        <w:tab/>
-      </w:r>
-      <w:r>
-        <w:tab/>
-      </w:r>
-      <w:r>
-        <w:tab/>
-      </w:r>
       <w:r>
         <w:tab/>
       </w:r>

</xml_diff>

<commit_message>
Added more to convolutional Networks
</commit_message>
<xml_diff>
--- a/Convolutional Network Basics.docx
+++ b/Convolutional Network Basics.docx
@@ -617,22 +617,746 @@
       <w:r>
         <w:tab/>
       </w:r>
+      <w:r>
+        <w:tab/>
+      </w:r>
+      <w:r>
+        <w:tab/>
+      </w:r>
+      <w:r>
+        <w:tab/>
+      </w:r>
+      <w:r>
+        <w:tab/>
+      </w:r>
+    </w:p>
+    <w:p>
+      <w:pPr>
+        <w:rPr>
+          <w:b/>
+        </w:rPr>
+      </w:pPr>
+      <w:r>
+        <w:rPr>
+          <w:b/>
+        </w:rPr>
+        <w:t>Improving performance:</w:t>
+      </w:r>
+    </w:p>
+    <w:p>
+      <w:r>
+        <w:t>Performance can be achieved by adding more convolutional layers or more fully connected layer:</w:t>
+      </w:r>
+    </w:p>
+    <w:p>
+      <w:r>
+        <w:rPr>
+          <w:noProof/>
+          <w:lang w:eastAsia="en-AU"/>
+        </w:rPr>
+        <w:drawing>
+          <wp:inline distT="0" distB="0" distL="0" distR="0" wp14:anchorId="7DEB4C6E" wp14:editId="70FDDC6E">
+            <wp:extent cx="5731510" cy="1320165"/>
+            <wp:effectExtent l="0" t="0" r="2540" b="0"/>
+            <wp:docPr id="6" name="Picture 6"/>
+            <wp:cNvGraphicFramePr>
+              <a:graphicFrameLocks xmlns:a="http://schemas.openxmlformats.org/drawingml/2006/main" noChangeAspect="1"/>
+            </wp:cNvGraphicFramePr>
+            <a:graphic xmlns:a="http://schemas.openxmlformats.org/drawingml/2006/main">
+              <a:graphicData uri="http://schemas.openxmlformats.org/drawingml/2006/picture">
+                <pic:pic xmlns:pic="http://schemas.openxmlformats.org/drawingml/2006/picture">
+                  <pic:nvPicPr>
+                    <pic:cNvPr id="1" name=""/>
+                    <pic:cNvPicPr/>
+                  </pic:nvPicPr>
+                  <pic:blipFill>
+                    <a:blip r:embed="rId10"/>
+                    <a:stretch>
+                      <a:fillRect/>
+                    </a:stretch>
+                  </pic:blipFill>
+                  <pic:spPr>
+                    <a:xfrm>
+                      <a:off x="0" y="0"/>
+                      <a:ext cx="5731510" cy="1320165"/>
+                    </a:xfrm>
+                    <a:prstGeom prst="rect">
+                      <a:avLst/>
+                    </a:prstGeom>
+                  </pic:spPr>
+                </pic:pic>
+              </a:graphicData>
+            </a:graphic>
+          </wp:inline>
+        </w:drawing>
+      </w:r>
+    </w:p>
+    <w:p>
+      <w:r>
+        <w:t>Copy and paste the convolutional layers under MAX pooling layer.</w:t>
+      </w:r>
+    </w:p>
+    <w:p>
+      <w:r>
+        <w:t>We also need to add a new max pool layer.</w:t>
+      </w:r>
+    </w:p>
+    <w:p>
+      <w:r>
+        <w:t>NOTE: the input shape parameter MUST be left blank. (</w:t>
+      </w:r>
+      <w:proofErr w:type="gramStart"/>
+      <w:r>
+        <w:t>because</w:t>
+      </w:r>
+      <w:proofErr w:type="gramEnd"/>
+      <w:r>
+        <w:t xml:space="preserve"> the input shape layer defines it as the ‘first’ layer. Leaving it empty allows it to take the last layers outputs as inputs.</w:t>
+      </w:r>
+    </w:p>
+    <w:p/>
+    <w:p/>
+    <w:p/>
+    <w:p/>
+    <w:p/>
+    <w:p/>
+    <w:p/>
+    <w:p>
+      <w:pPr>
+        <w:rPr>
+          <w:b/>
+        </w:rPr>
+      </w:pPr>
+      <w:r>
+        <w:rPr>
+          <w:b/>
+        </w:rPr>
+        <w:lastRenderedPageBreak/>
+        <w:t>Setting up training sets.</w:t>
+      </w:r>
+    </w:p>
+    <w:p/>
+    <w:p>
+      <w:r>
+        <w:t xml:space="preserve">To set up training sets we use </w:t>
+      </w:r>
+      <w:proofErr w:type="spellStart"/>
+      <w:r>
+        <w:t>ImageDataGenerator</w:t>
+      </w:r>
+      <w:proofErr w:type="spellEnd"/>
+      <w:r>
+        <w:t xml:space="preserve"> class. This class generates Image data for use in the neural network including scaling operations.</w:t>
+      </w:r>
+    </w:p>
+    <w:p>
+      <w:r>
+        <w:t>The class when instantiated takes in a rescale factor, a scale range, a zoom range and horizontal flip.</w:t>
+      </w:r>
+    </w:p>
+    <w:p>
+      <w:r>
+        <w:t>After the object is generated it uses it’s ‘</w:t>
+      </w:r>
+      <w:proofErr w:type="spellStart"/>
+      <w:r>
+        <w:t>flow_from_directory</w:t>
+      </w:r>
+      <w:proofErr w:type="spellEnd"/>
+      <w:r>
+        <w:t>’ method to define image flows. It can have a test set flow and a training set flow:</w:t>
+      </w:r>
+    </w:p>
+    <w:p/>
+    <w:p>
+      <w:r>
+        <w:rPr>
+          <w:noProof/>
+          <w:lang w:eastAsia="en-AU"/>
+        </w:rPr>
+        <w:drawing>
+          <wp:inline distT="0" distB="0" distL="0" distR="0" wp14:anchorId="3CED853F" wp14:editId="2ABE84D8">
+            <wp:extent cx="4514850" cy="3486150"/>
+            <wp:effectExtent l="0" t="0" r="0" b="0"/>
+            <wp:docPr id="7" name="Picture 7"/>
+            <wp:cNvGraphicFramePr>
+              <a:graphicFrameLocks xmlns:a="http://schemas.openxmlformats.org/drawingml/2006/main" noChangeAspect="1"/>
+            </wp:cNvGraphicFramePr>
+            <a:graphic xmlns:a="http://schemas.openxmlformats.org/drawingml/2006/main">
+              <a:graphicData uri="http://schemas.openxmlformats.org/drawingml/2006/picture">
+                <pic:pic xmlns:pic="http://schemas.openxmlformats.org/drawingml/2006/picture">
+                  <pic:nvPicPr>
+                    <pic:cNvPr id="1" name=""/>
+                    <pic:cNvPicPr/>
+                  </pic:nvPicPr>
+                  <pic:blipFill>
+                    <a:blip r:embed="rId11"/>
+                    <a:stretch>
+                      <a:fillRect/>
+                    </a:stretch>
+                  </pic:blipFill>
+                  <pic:spPr>
+                    <a:xfrm>
+                      <a:off x="0" y="0"/>
+                      <a:ext cx="4514850" cy="3486150"/>
+                    </a:xfrm>
+                    <a:prstGeom prst="rect">
+                      <a:avLst/>
+                    </a:prstGeom>
+                  </pic:spPr>
+                </pic:pic>
+              </a:graphicData>
+            </a:graphic>
+          </wp:inline>
+        </w:drawing>
+      </w:r>
+    </w:p>
+    <w:p/>
+    <w:p>
+      <w:r>
+        <w:t xml:space="preserve">Use fit-generator as opposed to regular fit. This </w:t>
+      </w:r>
+      <w:r>
+        <w:t xml:space="preserve">is a batch by batch fitting operation. It allows </w:t>
+      </w:r>
+      <w:proofErr w:type="spellStart"/>
+      <w:r>
+        <w:t>train_generator</w:t>
+      </w:r>
+      <w:proofErr w:type="spellEnd"/>
+      <w:r>
+        <w:t xml:space="preserve"> to </w:t>
+      </w:r>
+      <w:r>
+        <w:t xml:space="preserve">be executed, between each batch, some images are morphed and inserted in </w:t>
+      </w:r>
+      <w:proofErr w:type="spellStart"/>
+      <w:r>
+        <w:t>parralell</w:t>
+      </w:r>
+      <w:proofErr w:type="spellEnd"/>
+      <w:r>
+        <w:t>.</w:t>
+      </w:r>
+    </w:p>
+    <w:p/>
+    <w:p>
+      <w:pPr>
+        <w:rPr>
+          <w:b/>
+        </w:rPr>
+      </w:pPr>
+      <w:r>
+        <w:rPr>
+          <w:b/>
+        </w:rPr>
+        <w:t>To test single prediction:</w:t>
+      </w:r>
+    </w:p>
+    <w:p>
+      <w:r>
+        <w:t xml:space="preserve">Use image from </w:t>
+      </w:r>
+      <w:proofErr w:type="spellStart"/>
+      <w:r>
+        <w:t>keras.processing</w:t>
+      </w:r>
+      <w:proofErr w:type="spellEnd"/>
+      <w:r>
+        <w:t xml:space="preserve"> to import image</w:t>
+      </w:r>
+    </w:p>
+    <w:p>
+      <w:proofErr w:type="spellStart"/>
+      <w:r>
+        <w:t>Image.load_img</w:t>
+      </w:r>
+      <w:proofErr w:type="spellEnd"/>
+      <w:r>
+        <w:t xml:space="preserve"> function takes in image path (from the working folder) and </w:t>
+      </w:r>
+      <w:proofErr w:type="spellStart"/>
+      <w:r>
+        <w:t>target_size</w:t>
+      </w:r>
+      <w:proofErr w:type="spellEnd"/>
+      <w:proofErr w:type="gramStart"/>
+      <w:r>
+        <w:t>=(</w:t>
+      </w:r>
+      <w:proofErr w:type="gramEnd"/>
+      <w:r>
+        <w:t>64, 64)</w:t>
+      </w:r>
+      <w:r>
+        <w:t xml:space="preserve">. Remember target size has to be same as that defined in the </w:t>
+      </w:r>
+      <w:proofErr w:type="spellStart"/>
+      <w:r>
+        <w:t>Imagegenerator</w:t>
+      </w:r>
+      <w:proofErr w:type="spellEnd"/>
+      <w:r>
+        <w:t xml:space="preserve"> object:</w:t>
+      </w:r>
+    </w:p>
+    <w:p/>
+    <w:p>
+      <w:r>
+        <w:rPr>
+          <w:noProof/>
+          <w:lang w:eastAsia="en-AU"/>
+        </w:rPr>
+        <w:lastRenderedPageBreak/>
+        <mc:AlternateContent>
+          <mc:Choice Requires="wps">
+            <w:drawing>
+              <wp:anchor distT="0" distB="0" distL="114300" distR="114300" simplePos="0" relativeHeight="251659264" behindDoc="0" locked="0" layoutInCell="1" allowOverlap="1">
+                <wp:simplePos x="0" y="0"/>
+                <wp:positionH relativeFrom="column">
+                  <wp:posOffset>1582310</wp:posOffset>
+                </wp:positionH>
+                <wp:positionV relativeFrom="paragraph">
+                  <wp:posOffset>1176793</wp:posOffset>
+                </wp:positionV>
+                <wp:extent cx="1534601" cy="2878372"/>
+                <wp:effectExtent l="38100" t="38100" r="27940" b="17780"/>
+                <wp:wrapNone/>
+                <wp:docPr id="9" name="Straight Arrow Connector 9"/>
+                <wp:cNvGraphicFramePr/>
+                <a:graphic xmlns:a="http://schemas.openxmlformats.org/drawingml/2006/main">
+                  <a:graphicData uri="http://schemas.microsoft.com/office/word/2010/wordprocessingShape">
+                    <wps:wsp>
+                      <wps:cNvCnPr/>
+                      <wps:spPr>
+                        <a:xfrm flipH="1" flipV="1">
+                          <a:off x="0" y="0"/>
+                          <a:ext cx="1534601" cy="2878372"/>
+                        </a:xfrm>
+                        <a:prstGeom prst="straightConnector1">
+                          <a:avLst/>
+                        </a:prstGeom>
+                        <a:ln>
+                          <a:tailEnd type="triangle"/>
+                        </a:ln>
+                      </wps:spPr>
+                      <wps:style>
+                        <a:lnRef idx="1">
+                          <a:schemeClr val="accent1"/>
+                        </a:lnRef>
+                        <a:fillRef idx="0">
+                          <a:schemeClr val="accent1"/>
+                        </a:fillRef>
+                        <a:effectRef idx="0">
+                          <a:schemeClr val="accent1"/>
+                        </a:effectRef>
+                        <a:fontRef idx="minor">
+                          <a:schemeClr val="tx1"/>
+                        </a:fontRef>
+                      </wps:style>
+                      <wps:bodyPr/>
+                    </wps:wsp>
+                  </a:graphicData>
+                </a:graphic>
+              </wp:anchor>
+            </w:drawing>
+          </mc:Choice>
+          <mc:Fallback>
+            <w:pict>
+              <v:shapetype w14:anchorId="6B674057" id="_x0000_t32" coordsize="21600,21600" o:spt="32" o:oned="t" path="m,l21600,21600e" filled="f">
+                <v:path arrowok="t" fillok="f" o:connecttype="none"/>
+                <o:lock v:ext="edit" shapetype="t"/>
+              </v:shapetype>
+              <v:shape id="Straight Arrow Connector 9" o:spid="_x0000_s1026" type="#_x0000_t32" style="position:absolute;margin-left:124.6pt;margin-top:92.65pt;width:120.85pt;height:226.65pt;flip:x y;z-index:251659264;visibility:visible;mso-wrap-style:square;mso-wrap-distance-left:9pt;mso-wrap-distance-top:0;mso-wrap-distance-right:9pt;mso-wrap-distance-bottom:0;mso-position-horizontal:absolute;mso-position-horizontal-relative:text;mso-position-vertical:absolute;mso-position-vertical-relative:text" o:gfxdata="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" strokecolor="#5b9bd5 [3204]" strokeweight=".5pt">
+                <v:stroke endarrow="block" joinstyle="miter"/>
+              </v:shape>
+            </w:pict>
+          </mc:Fallback>
+        </mc:AlternateContent>
+      </w:r>
+      <w:r>
+        <w:rPr>
+          <w:noProof/>
+          <w:lang w:eastAsia="en-AU"/>
+        </w:rPr>
+        <w:drawing>
+          <wp:inline distT="0" distB="0" distL="0" distR="0" wp14:anchorId="2862AA02" wp14:editId="45FAB991">
+            <wp:extent cx="5731510" cy="4284980"/>
+            <wp:effectExtent l="0" t="0" r="2540" b="1270"/>
+            <wp:docPr id="8" name="Picture 8"/>
+            <wp:cNvGraphicFramePr>
+              <a:graphicFrameLocks xmlns:a="http://schemas.openxmlformats.org/drawingml/2006/main" noChangeAspect="1"/>
+            </wp:cNvGraphicFramePr>
+            <a:graphic xmlns:a="http://schemas.openxmlformats.org/drawingml/2006/main">
+              <a:graphicData uri="http://schemas.openxmlformats.org/drawingml/2006/picture">
+                <pic:pic xmlns:pic="http://schemas.openxmlformats.org/drawingml/2006/picture">
+                  <pic:nvPicPr>
+                    <pic:cNvPr id="1" name=""/>
+                    <pic:cNvPicPr/>
+                  </pic:nvPicPr>
+                  <pic:blipFill>
+                    <a:blip r:embed="rId12"/>
+                    <a:stretch>
+                      <a:fillRect/>
+                    </a:stretch>
+                  </pic:blipFill>
+                  <pic:spPr>
+                    <a:xfrm>
+                      <a:off x="0" y="0"/>
+                      <a:ext cx="5731510" cy="4284980"/>
+                    </a:xfrm>
+                    <a:prstGeom prst="rect">
+                      <a:avLst/>
+                    </a:prstGeom>
+                  </pic:spPr>
+                </pic:pic>
+              </a:graphicData>
+            </a:graphic>
+          </wp:inline>
+        </w:drawing>
+      </w:r>
+    </w:p>
+    <w:p>
+      <w:r>
+        <w:t xml:space="preserve">Use </w:t>
+      </w:r>
+      <w:proofErr w:type="spellStart"/>
+      <w:r>
+        <w:t>image.img_to_array</w:t>
+      </w:r>
+      <w:proofErr w:type="spellEnd"/>
+      <w:r>
+        <w:t xml:space="preserve"> to put test image into an array. This is required because </w:t>
+      </w:r>
+    </w:p>
+    <w:p>
+      <w:proofErr w:type="spellStart"/>
+      <w:r>
+        <w:t>Classifier.predict</w:t>
+      </w:r>
+      <w:proofErr w:type="spellEnd"/>
+      <w:r>
+        <w:t xml:space="preserve"> expects an array. Not a single image.</w:t>
+      </w:r>
+    </w:p>
+    <w:p>
+      <w:r>
+        <w:t xml:space="preserve">It actually expects a 4D array! So use </w:t>
+      </w:r>
+      <w:proofErr w:type="spellStart"/>
+      <w:r>
+        <w:t>np.expand_</w:t>
+      </w:r>
+      <w:proofErr w:type="gramStart"/>
+      <w:r>
+        <w:t>dims</w:t>
+      </w:r>
+      <w:proofErr w:type="spellEnd"/>
+      <w:r>
+        <w:t>(</w:t>
+      </w:r>
+      <w:proofErr w:type="spellStart"/>
+      <w:proofErr w:type="gramEnd"/>
+      <w:r>
+        <w:t>test_image,axis</w:t>
+      </w:r>
+      <w:proofErr w:type="spellEnd"/>
+      <w:r>
+        <w:t>=0) to expand 3d array to 4d.</w:t>
+      </w:r>
+    </w:p>
+    <w:p>
+      <w:r>
+        <w:rPr>
+          <w:noProof/>
+          <w:lang w:eastAsia="en-AU"/>
+        </w:rPr>
+        <w:drawing>
+          <wp:inline distT="0" distB="0" distL="0" distR="0" wp14:anchorId="448C4646" wp14:editId="283C813B">
+            <wp:extent cx="5731510" cy="1309370"/>
+            <wp:effectExtent l="0" t="0" r="2540" b="5080"/>
+            <wp:docPr id="10" name="Picture 10"/>
+            <wp:cNvGraphicFramePr>
+              <a:graphicFrameLocks xmlns:a="http://schemas.openxmlformats.org/drawingml/2006/main" noChangeAspect="1"/>
+            </wp:cNvGraphicFramePr>
+            <a:graphic xmlns:a="http://schemas.openxmlformats.org/drawingml/2006/main">
+              <a:graphicData uri="http://schemas.openxmlformats.org/drawingml/2006/picture">
+                <pic:pic xmlns:pic="http://schemas.openxmlformats.org/drawingml/2006/picture">
+                  <pic:nvPicPr>
+                    <pic:cNvPr id="1" name=""/>
+                    <pic:cNvPicPr/>
+                  </pic:nvPicPr>
+                  <pic:blipFill>
+                    <a:blip r:embed="rId13"/>
+                    <a:stretch>
+                      <a:fillRect/>
+                    </a:stretch>
+                  </pic:blipFill>
+                  <pic:spPr>
+                    <a:xfrm>
+                      <a:off x="0" y="0"/>
+                      <a:ext cx="5731510" cy="1309370"/>
+                    </a:xfrm>
+                    <a:prstGeom prst="rect">
+                      <a:avLst/>
+                    </a:prstGeom>
+                  </pic:spPr>
+                </pic:pic>
+              </a:graphicData>
+            </a:graphic>
+          </wp:inline>
+        </w:drawing>
+      </w:r>
+    </w:p>
+    <w:p>
+      <w:pPr>
+        <w:tabs>
+          <w:tab w:val="left" w:pos="1766"/>
+        </w:tabs>
+      </w:pPr>
+    </w:p>
+    <w:p>
+      <w:pPr>
+        <w:tabs>
+          <w:tab w:val="left" w:pos="1766"/>
+        </w:tabs>
+      </w:pPr>
+    </w:p>
+    <w:p>
+      <w:pPr>
+        <w:tabs>
+          <w:tab w:val="left" w:pos="1766"/>
+        </w:tabs>
+      </w:pPr>
+    </w:p>
+    <w:p>
+      <w:pPr>
+        <w:tabs>
+          <w:tab w:val="left" w:pos="1766"/>
+        </w:tabs>
+      </w:pPr>
+    </w:p>
+    <w:p>
+      <w:pPr>
+        <w:tabs>
+          <w:tab w:val="left" w:pos="1766"/>
+        </w:tabs>
+      </w:pPr>
+    </w:p>
+    <w:p>
+      <w:pPr>
+        <w:tabs>
+          <w:tab w:val="left" w:pos="1766"/>
+        </w:tabs>
+      </w:pPr>
+    </w:p>
+    <w:p>
+      <w:pPr>
+        <w:tabs>
+          <w:tab w:val="left" w:pos="1766"/>
+        </w:tabs>
+      </w:pPr>
+    </w:p>
+    <w:p>
+      <w:pPr>
+        <w:tabs>
+          <w:tab w:val="left" w:pos="1766"/>
+        </w:tabs>
+      </w:pPr>
+    </w:p>
+    <w:p>
+      <w:pPr>
+        <w:tabs>
+          <w:tab w:val="left" w:pos="1766"/>
+        </w:tabs>
+      </w:pPr>
+      <w:r>
+        <w:lastRenderedPageBreak/>
+        <w:t>With regard to the 4 blocks of code for set generation:</w:t>
+      </w:r>
+    </w:p>
+    <w:p>
+      <w:pPr>
+        <w:tabs>
+          <w:tab w:val="left" w:pos="1766"/>
+        </w:tabs>
+      </w:pPr>
+      <w:r>
+        <w:rPr>
+          <w:noProof/>
+          <w:lang w:eastAsia="en-AU"/>
+        </w:rPr>
+        <w:drawing>
+          <wp:inline distT="0" distB="0" distL="0" distR="0" wp14:anchorId="086B9A18" wp14:editId="19586223">
+            <wp:extent cx="5731510" cy="4364355"/>
+            <wp:effectExtent l="0" t="0" r="2540" b="0"/>
+            <wp:docPr id="11" name="Picture 11"/>
+            <wp:cNvGraphicFramePr>
+              <a:graphicFrameLocks xmlns:a="http://schemas.openxmlformats.org/drawingml/2006/main" noChangeAspect="1"/>
+            </wp:cNvGraphicFramePr>
+            <a:graphic xmlns:a="http://schemas.openxmlformats.org/drawingml/2006/main">
+              <a:graphicData uri="http://schemas.openxmlformats.org/drawingml/2006/picture">
+                <pic:pic xmlns:pic="http://schemas.openxmlformats.org/drawingml/2006/picture">
+                  <pic:nvPicPr>
+                    <pic:cNvPr id="1" name=""/>
+                    <pic:cNvPicPr/>
+                  </pic:nvPicPr>
+                  <pic:blipFill>
+                    <a:blip r:embed="rId14"/>
+                    <a:stretch>
+                      <a:fillRect/>
+                    </a:stretch>
+                  </pic:blipFill>
+                  <pic:spPr>
+                    <a:xfrm>
+                      <a:off x="0" y="0"/>
+                      <a:ext cx="5731510" cy="4364355"/>
+                    </a:xfrm>
+                    <a:prstGeom prst="rect">
+                      <a:avLst/>
+                    </a:prstGeom>
+                  </pic:spPr>
+                </pic:pic>
+              </a:graphicData>
+            </a:graphic>
+          </wp:inline>
+        </w:drawing>
+      </w:r>
+    </w:p>
+    <w:p>
+      <w:pPr>
+        <w:tabs>
+          <w:tab w:val="left" w:pos="1766"/>
+        </w:tabs>
+      </w:pPr>
+    </w:p>
+    <w:p>
+      <w:pPr>
+        <w:tabs>
+          <w:tab w:val="left" w:pos="1766"/>
+        </w:tabs>
+      </w:pPr>
+      <w:r>
+        <w:t>The first (</w:t>
+      </w:r>
+      <w:proofErr w:type="spellStart"/>
+      <w:r>
+        <w:t>train_datagen</w:t>
+      </w:r>
+      <w:proofErr w:type="spellEnd"/>
+      <w:r>
+        <w:t>), generates an object tha</w:t>
+      </w:r>
       <w:bookmarkStart w:id="0" w:name="_GoBack"/>
       <w:bookmarkEnd w:id="0"/>
       <w:r>
-        <w:tab/>
-      </w:r>
-      <w:r>
-        <w:tab/>
-      </w:r>
-      <w:r>
-        <w:tab/>
-      </w:r>
-      <w:r>
-        <w:tab/>
-      </w:r>
-    </w:p>
-    <w:p/>
+        <w:t>t rescales training images.</w:t>
+      </w:r>
+    </w:p>
+    <w:p>
+      <w:pPr>
+        <w:tabs>
+          <w:tab w:val="left" w:pos="1766"/>
+        </w:tabs>
+      </w:pPr>
+      <w:r>
+        <w:t>The second (</w:t>
+      </w:r>
+      <w:proofErr w:type="spellStart"/>
+      <w:r>
+        <w:t>test_datagen</w:t>
+      </w:r>
+      <w:proofErr w:type="spellEnd"/>
+      <w:r>
+        <w:t>) generates an object that rescales test images.</w:t>
+      </w:r>
+    </w:p>
+    <w:p>
+      <w:pPr>
+        <w:tabs>
+          <w:tab w:val="left" w:pos="1766"/>
+        </w:tabs>
+      </w:pPr>
+      <w:r>
+        <w:t>The third (</w:t>
+      </w:r>
+      <w:proofErr w:type="spellStart"/>
+      <w:r>
+        <w:t>training_set</w:t>
+      </w:r>
+      <w:proofErr w:type="spellEnd"/>
+      <w:r>
+        <w:t xml:space="preserve">) declares the training set and defines </w:t>
+      </w:r>
+      <w:proofErr w:type="gramStart"/>
+      <w:r>
+        <w:t>it’s</w:t>
+      </w:r>
+      <w:proofErr w:type="gramEnd"/>
+      <w:r>
+        <w:t xml:space="preserve"> batches.</w:t>
+      </w:r>
+    </w:p>
+    <w:p>
+      <w:pPr>
+        <w:tabs>
+          <w:tab w:val="left" w:pos="1766"/>
+        </w:tabs>
+      </w:pPr>
+      <w:r>
+        <w:t>The fourth (</w:t>
+      </w:r>
+      <w:proofErr w:type="spellStart"/>
+      <w:r>
+        <w:t>test_set</w:t>
+      </w:r>
+      <w:proofErr w:type="spellEnd"/>
+      <w:r>
+        <w:t xml:space="preserve">) defines the test set, and defines </w:t>
+      </w:r>
+      <w:proofErr w:type="gramStart"/>
+      <w:r>
+        <w:t>it’s</w:t>
+      </w:r>
+      <w:proofErr w:type="gramEnd"/>
+      <w:r>
+        <w:t xml:space="preserve"> batches.</w:t>
+      </w:r>
+    </w:p>
+    <w:p>
+      <w:pPr>
+        <w:tabs>
+          <w:tab w:val="left" w:pos="1766"/>
+        </w:tabs>
+      </w:pPr>
+    </w:p>
+    <w:p>
+      <w:pPr>
+        <w:tabs>
+          <w:tab w:val="left" w:pos="1766"/>
+        </w:tabs>
+      </w:pPr>
+      <w:r>
+        <w:t>The fifth, fits</w:t>
+      </w:r>
+      <w:r>
+        <w:t xml:space="preserve"> network to the training data.</w:t>
+      </w:r>
+    </w:p>
+    <w:p>
+      <w:pPr>
+        <w:tabs>
+          <w:tab w:val="left" w:pos="1766"/>
+        </w:tabs>
+      </w:pPr>
+    </w:p>
+    <w:p>
+      <w:pPr>
+        <w:tabs>
+          <w:tab w:val="left" w:pos="1766"/>
+        </w:tabs>
+      </w:pPr>
+    </w:p>
     <w:sectPr>
       <w:pgSz w:w="11906" w:h="16838"/>
       <w:pgMar w:top="1440" w:right="1440" w:bottom="1440" w:left="1440" w:header="708" w:footer="708" w:gutter="0"/>

</xml_diff>